<commit_message>
Updates for CITS version 2.35.00
</commit_message>
<xml_diff>
--- a/CITS-WebService/Documentation/APEXA-API.docx
+++ b/CITS-WebService/Documentation/APEXA-API.docx
@@ -6,432 +6,604 @@
       <w:pPr>
         <w:pStyle w:val="Heading1"/>
       </w:pPr>
+      <w:r>
+        <w:t>APEXA API</w:t>
+      </w:r>
+    </w:p>
+    <w:p>
+      <w:pPr>
+        <w:pStyle w:val="Heading2"/>
+      </w:pPr>
+      <w:r>
+        <w:t>Inquiry Methods</w:t>
+      </w:r>
+    </w:p>
+    <w:p>
+      <w:r>
+        <w:t xml:space="preserve">These requests must pass a </w:t>
+      </w:r>
+      <w:proofErr w:type="spellStart"/>
+      <w:r>
+        <w:rPr>
+          <w:rFonts w:ascii="Consolas" w:hAnsi="Consolas" w:cs="Consolas"/>
+          <w:color w:val="2B91AF"/>
+          <w:sz w:val="19"/>
+          <w:szCs w:val="19"/>
+          <w:highlight w:val="white"/>
+        </w:rPr>
+        <w:t>TX</w:t>
+      </w:r>
+      <w:r>
+        <w:rPr>
+          <w:rFonts w:ascii="Consolas" w:hAnsi="Consolas" w:cs="Consolas"/>
+          <w:color w:val="2B91AF"/>
+          <w:sz w:val="19"/>
+          <w:szCs w:val="19"/>
+          <w:highlight w:val="white"/>
+        </w:rPr>
+        <w:t>LifeRequest</w:t>
+      </w:r>
+      <w:proofErr w:type="spellEnd"/>
+      <w:r>
+        <w:t xml:space="preserve"> object including one of the following Inquiry View Codes:</w:t>
+      </w:r>
+    </w:p>
+    <w:p>
+      <w:pPr>
+        <w:ind w:left="720"/>
+      </w:pPr>
+      <w:proofErr w:type="spellStart"/>
+      <w:r>
+        <w:rPr>
+          <w:rFonts w:ascii="Consolas" w:hAnsi="Consolas" w:cs="Consolas"/>
+          <w:color w:val="A31515"/>
+          <w:sz w:val="19"/>
+          <w:szCs w:val="19"/>
+          <w:highlight w:val="white"/>
+        </w:rPr>
+        <w:t>ChangedProducerListing</w:t>
+      </w:r>
+      <w:proofErr w:type="spellEnd"/>
+      <w:r>
+        <w:rPr>
+          <w:rFonts w:ascii="Consolas" w:hAnsi="Consolas" w:cs="Consolas"/>
+          <w:color w:val="A31515"/>
+          <w:sz w:val="19"/>
+          <w:szCs w:val="19"/>
+        </w:rPr>
+        <w:t xml:space="preserve"> (</w:t>
+      </w:r>
+      <w:proofErr w:type="spellStart"/>
+      <w:r>
+        <w:rPr>
+          <w:rFonts w:ascii="Consolas" w:hAnsi="Consolas" w:cs="Consolas"/>
+          <w:color w:val="A31515"/>
+          <w:sz w:val="19"/>
+          <w:szCs w:val="19"/>
+        </w:rPr>
+        <w:t>StartDate</w:t>
+      </w:r>
+      <w:proofErr w:type="spellEnd"/>
+      <w:r>
+        <w:rPr>
+          <w:rFonts w:ascii="Consolas" w:hAnsi="Consolas" w:cs="Consolas"/>
+          <w:color w:val="A31515"/>
+          <w:sz w:val="19"/>
+          <w:szCs w:val="19"/>
+        </w:rPr>
+        <w:t xml:space="preserve">, </w:t>
+      </w:r>
+      <w:proofErr w:type="spellStart"/>
+      <w:r>
+        <w:rPr>
+          <w:rFonts w:ascii="Consolas" w:hAnsi="Consolas" w:cs="Consolas"/>
+          <w:color w:val="A31515"/>
+          <w:sz w:val="19"/>
+          <w:szCs w:val="19"/>
+        </w:rPr>
+        <w:t>EndDate</w:t>
+      </w:r>
+      <w:proofErr w:type="spellEnd"/>
+      <w:r>
+        <w:rPr>
+          <w:rFonts w:ascii="Consolas" w:hAnsi="Consolas" w:cs="Consolas"/>
+          <w:color w:val="A31515"/>
+          <w:sz w:val="19"/>
+          <w:szCs w:val="19"/>
+        </w:rPr>
+        <w:t>)</w:t>
+      </w:r>
+      <w:r>
+        <w:t xml:space="preserve"> </w:t>
+      </w:r>
+    </w:p>
+    <w:p>
+      <w:r>
+        <w:t>Returns a list of APEXA IDs for each producer with changes occurring between the specified dates.</w:t>
+      </w:r>
+    </w:p>
+    <w:p>
+      <w:pPr>
+        <w:ind w:left="720"/>
+        <w:rPr>
+          <w:rFonts w:ascii="Consolas" w:hAnsi="Consolas" w:cs="Consolas"/>
+          <w:color w:val="A31515"/>
+          <w:sz w:val="19"/>
+          <w:szCs w:val="19"/>
+          <w:highlight w:val="white"/>
+        </w:rPr>
+      </w:pPr>
+      <w:proofErr w:type="spellStart"/>
+      <w:r>
+        <w:rPr>
+          <w:rFonts w:ascii="Consolas" w:hAnsi="Consolas" w:cs="Consolas"/>
+          <w:color w:val="A31515"/>
+          <w:sz w:val="19"/>
+          <w:szCs w:val="19"/>
+          <w:highlight w:val="white"/>
+        </w:rPr>
+        <w:t>FullProducerWithAppointments</w:t>
+      </w:r>
+      <w:proofErr w:type="spellEnd"/>
+      <w:r>
+        <w:rPr>
+          <w:rFonts w:ascii="Consolas" w:hAnsi="Consolas" w:cs="Consolas"/>
+          <w:color w:val="A31515"/>
+          <w:sz w:val="19"/>
+          <w:szCs w:val="19"/>
+          <w:highlight w:val="white"/>
+        </w:rPr>
+        <w:t xml:space="preserve"> (APEXA ID)</w:t>
+      </w:r>
+    </w:p>
+    <w:p>
+      <w:r>
+        <w:t xml:space="preserve">Returns </w:t>
+      </w:r>
+      <w:r>
+        <w:t xml:space="preserve">for the specified producer: All </w:t>
+      </w:r>
+      <w:r>
+        <w:t>details</w:t>
+      </w:r>
+      <w:r>
+        <w:t>, carrier appointments, and details for related producers</w:t>
+      </w:r>
+      <w:r>
+        <w:t>.</w:t>
+      </w:r>
+    </w:p>
+    <w:p>
+      <w:pPr>
+        <w:ind w:left="720"/>
+        <w:rPr>
+          <w:rFonts w:ascii="Consolas" w:hAnsi="Consolas" w:cs="Consolas"/>
+          <w:color w:val="A31515"/>
+          <w:sz w:val="19"/>
+          <w:szCs w:val="19"/>
+        </w:rPr>
+      </w:pPr>
+      <w:proofErr w:type="spellStart"/>
+      <w:r>
+        <w:rPr>
+          <w:rFonts w:ascii="Consolas" w:hAnsi="Consolas" w:cs="Consolas"/>
+          <w:color w:val="A31515"/>
+          <w:sz w:val="19"/>
+          <w:szCs w:val="19"/>
+          <w:highlight w:val="white"/>
+        </w:rPr>
+        <w:t>ProducerWithAppointments</w:t>
+      </w:r>
+      <w:proofErr w:type="spellEnd"/>
+      <w:r>
+        <w:rPr>
+          <w:rFonts w:ascii="Consolas" w:hAnsi="Consolas" w:cs="Consolas"/>
+          <w:color w:val="A31515"/>
+          <w:sz w:val="19"/>
+          <w:szCs w:val="19"/>
+          <w:highlight w:val="white"/>
+        </w:rPr>
+        <w:t xml:space="preserve"> (APEXA ID)</w:t>
+      </w:r>
+    </w:p>
+    <w:p>
+      <w:r>
+        <w:t>Returns for the specified producer: All details and carrier appointments.</w:t>
+      </w:r>
+    </w:p>
+    <w:p>
+      <w:pPr>
+        <w:ind w:left="720"/>
+        <w:rPr>
+          <w:rFonts w:ascii="Consolas" w:hAnsi="Consolas" w:cs="Consolas"/>
+          <w:color w:val="A31515"/>
+          <w:sz w:val="19"/>
+          <w:szCs w:val="19"/>
+        </w:rPr>
+      </w:pPr>
+      <w:proofErr w:type="spellStart"/>
+      <w:r>
+        <w:rPr>
+          <w:rFonts w:ascii="Consolas" w:hAnsi="Consolas" w:cs="Consolas"/>
+          <w:color w:val="A31515"/>
+          <w:sz w:val="19"/>
+          <w:szCs w:val="19"/>
+          <w:highlight w:val="white"/>
+        </w:rPr>
+        <w:t>ProducerAndRelated</w:t>
+      </w:r>
+      <w:proofErr w:type="spellEnd"/>
+      <w:r>
+        <w:rPr>
+          <w:rFonts w:ascii="Consolas" w:hAnsi="Consolas" w:cs="Consolas"/>
+          <w:color w:val="A31515"/>
+          <w:sz w:val="19"/>
+          <w:szCs w:val="19"/>
+        </w:rPr>
+        <w:t xml:space="preserve"> </w:t>
+      </w:r>
+      <w:r>
+        <w:rPr>
+          <w:rFonts w:ascii="Consolas" w:hAnsi="Consolas" w:cs="Consolas"/>
+          <w:color w:val="A31515"/>
+          <w:sz w:val="19"/>
+          <w:szCs w:val="19"/>
+          <w:highlight w:val="white"/>
+        </w:rPr>
+        <w:t>(APEXA ID)</w:t>
+      </w:r>
+    </w:p>
+    <w:p>
+      <w:pPr>
+        <w:rPr>
+          <w:rFonts w:ascii="Consolas" w:hAnsi="Consolas" w:cs="Consolas"/>
+          <w:color w:val="A31515"/>
+          <w:sz w:val="19"/>
+          <w:szCs w:val="19"/>
+        </w:rPr>
+      </w:pPr>
+      <w:r>
+        <w:t>Returns for the specified producer: All details and details related producers.</w:t>
+      </w:r>
+    </w:p>
+    <w:p>
+      <w:pPr>
+        <w:ind w:left="720"/>
+        <w:rPr>
+          <w:rFonts w:ascii="Consolas" w:hAnsi="Consolas" w:cs="Consolas"/>
+          <w:color w:val="A31515"/>
+          <w:sz w:val="19"/>
+          <w:szCs w:val="19"/>
+        </w:rPr>
+      </w:pPr>
+      <w:proofErr w:type="spellStart"/>
+      <w:r>
+        <w:rPr>
+          <w:rFonts w:ascii="Consolas" w:hAnsi="Consolas" w:cs="Consolas"/>
+          <w:color w:val="A31515"/>
+          <w:sz w:val="19"/>
+          <w:szCs w:val="19"/>
+          <w:highlight w:val="white"/>
+        </w:rPr>
+        <w:t>ProducerOnly</w:t>
+      </w:r>
+      <w:proofErr w:type="spellEnd"/>
+      <w:r>
+        <w:rPr>
+          <w:rFonts w:ascii="Consolas" w:hAnsi="Consolas" w:cs="Consolas"/>
+          <w:color w:val="A31515"/>
+          <w:sz w:val="19"/>
+          <w:szCs w:val="19"/>
+        </w:rPr>
+        <w:t xml:space="preserve"> </w:t>
+      </w:r>
+      <w:r>
+        <w:rPr>
+          <w:rFonts w:ascii="Consolas" w:hAnsi="Consolas" w:cs="Consolas"/>
+          <w:color w:val="A31515"/>
+          <w:sz w:val="19"/>
+          <w:szCs w:val="19"/>
+          <w:highlight w:val="white"/>
+        </w:rPr>
+        <w:t>(APEXA ID)</w:t>
+      </w:r>
+    </w:p>
+    <w:p>
+      <w:pPr>
+        <w:rPr>
+          <w:rFonts w:ascii="Consolas" w:hAnsi="Consolas" w:cs="Consolas"/>
+          <w:color w:val="A31515"/>
+          <w:sz w:val="19"/>
+          <w:szCs w:val="19"/>
+        </w:rPr>
+      </w:pPr>
+      <w:r>
+        <w:t>Returns all details for the specified producer only.</w:t>
+      </w:r>
+    </w:p>
+    <w:p>
+      <w:pPr>
+        <w:pStyle w:val="Heading2"/>
+      </w:pPr>
+      <w:r>
+        <w:t>Non-CITS Methods</w:t>
+      </w:r>
+    </w:p>
+    <w:p>
+      <w:r>
+        <w:t xml:space="preserve">These requests must pass a </w:t>
+      </w:r>
+      <w:proofErr w:type="spellStart"/>
+      <w:r>
+        <w:rPr>
+          <w:rFonts w:ascii="Consolas" w:hAnsi="Consolas" w:cs="Consolas"/>
+          <w:color w:val="2B91AF"/>
+          <w:sz w:val="19"/>
+          <w:szCs w:val="19"/>
+          <w:highlight w:val="white"/>
+        </w:rPr>
+        <w:t>NonCITSRequest</w:t>
+      </w:r>
+      <w:proofErr w:type="spellEnd"/>
+      <w:r>
+        <w:rPr>
+          <w:rFonts w:ascii="Consolas" w:hAnsi="Consolas" w:cs="Consolas"/>
+          <w:color w:val="2B91AF"/>
+          <w:sz w:val="19"/>
+          <w:szCs w:val="19"/>
+        </w:rPr>
+        <w:t xml:space="preserve"> </w:t>
+      </w:r>
+      <w:r>
+        <w:t>object containing an ID to look up</w:t>
+      </w:r>
+      <w:proofErr w:type="gramStart"/>
+      <w:r>
+        <w:t xml:space="preserve">, </w:t>
+      </w:r>
+      <w:r>
+        <w:t xml:space="preserve"> </w:t>
+      </w:r>
+      <w:r>
+        <w:t>along</w:t>
+      </w:r>
+      <w:proofErr w:type="gramEnd"/>
+      <w:r>
+        <w:t xml:space="preserve"> </w:t>
+      </w:r>
+      <w:r>
+        <w:t>with one of the following Keys:</w:t>
+      </w:r>
+    </w:p>
+    <w:p>
+      <w:pPr>
+        <w:ind w:left="720"/>
+        <w:rPr>
+          <w:rFonts w:ascii="Consolas" w:hAnsi="Consolas" w:cs="Consolas"/>
+          <w:color w:val="A31515"/>
+          <w:sz w:val="19"/>
+          <w:szCs w:val="19"/>
+        </w:rPr>
+      </w:pPr>
+      <w:proofErr w:type="spellStart"/>
+      <w:r>
+        <w:rPr>
+          <w:rFonts w:ascii="Consolas" w:hAnsi="Consolas" w:cs="Consolas"/>
+          <w:color w:val="A31515"/>
+          <w:sz w:val="19"/>
+          <w:szCs w:val="19"/>
+          <w:highlight w:val="white"/>
+        </w:rPr>
+        <w:t>RequestContractorApexaIds</w:t>
+      </w:r>
+      <w:proofErr w:type="spellEnd"/>
+      <w:r>
+        <w:rPr>
+          <w:rFonts w:ascii="Consolas" w:hAnsi="Consolas" w:cs="Consolas"/>
+          <w:color w:val="A31515"/>
+          <w:sz w:val="19"/>
+          <w:szCs w:val="19"/>
+        </w:rPr>
+        <w:t xml:space="preserve"> </w:t>
+      </w:r>
+      <w:r>
+        <w:rPr>
+          <w:rFonts w:ascii="Consolas" w:hAnsi="Consolas" w:cs="Consolas"/>
+          <w:color w:val="A31515"/>
+          <w:sz w:val="19"/>
+          <w:szCs w:val="19"/>
+          <w:highlight w:val="white"/>
+        </w:rPr>
+        <w:t>(Internal ID)</w:t>
+      </w:r>
+    </w:p>
+    <w:p>
+      <w:pPr>
+        <w:rPr>
+          <w:rFonts w:ascii="Consolas" w:hAnsi="Consolas" w:cs="Consolas"/>
+          <w:color w:val="A31515"/>
+          <w:sz w:val="19"/>
+          <w:szCs w:val="19"/>
+        </w:rPr>
+      </w:pPr>
+      <w:r>
+        <w:t>Returns a list of APEXA IDs associated with the specified Internal ID.</w:t>
+      </w:r>
+    </w:p>
+    <w:p>
+      <w:pPr>
+        <w:ind w:left="720"/>
+        <w:rPr>
+          <w:rFonts w:ascii="Consolas" w:hAnsi="Consolas" w:cs="Consolas"/>
+          <w:color w:val="A31515"/>
+          <w:sz w:val="19"/>
+          <w:szCs w:val="19"/>
+        </w:rPr>
+      </w:pPr>
+      <w:proofErr w:type="spellStart"/>
+      <w:r>
+        <w:rPr>
+          <w:rFonts w:ascii="Consolas" w:hAnsi="Consolas" w:cs="Consolas"/>
+          <w:color w:val="A31515"/>
+          <w:sz w:val="19"/>
+          <w:szCs w:val="19"/>
+          <w:highlight w:val="white"/>
+        </w:rPr>
+        <w:t>RequestContractorInternalIds</w:t>
+      </w:r>
+      <w:proofErr w:type="spellEnd"/>
+      <w:r>
+        <w:rPr>
+          <w:rFonts w:ascii="Consolas" w:hAnsi="Consolas" w:cs="Consolas"/>
+          <w:color w:val="A31515"/>
+          <w:sz w:val="19"/>
+          <w:szCs w:val="19"/>
+          <w:highlight w:val="white"/>
+        </w:rPr>
+        <w:t xml:space="preserve"> (APEXA ID)</w:t>
+      </w:r>
+    </w:p>
+    <w:p>
+      <w:pPr>
+        <w:rPr>
+          <w:rFonts w:ascii="Consolas" w:hAnsi="Consolas" w:cs="Consolas"/>
+          <w:color w:val="A31515"/>
+          <w:sz w:val="19"/>
+          <w:szCs w:val="19"/>
+        </w:rPr>
+      </w:pPr>
+      <w:r>
+        <w:t xml:space="preserve">Returns a list of APEXA IDs associated with the specified </w:t>
+      </w:r>
+      <w:r>
+        <w:t>Selling Code</w:t>
+      </w:r>
+      <w:r>
+        <w:t>.</w:t>
+      </w:r>
+    </w:p>
+    <w:p>
+      <w:pPr>
+        <w:ind w:left="720"/>
+        <w:rPr>
+          <w:rFonts w:ascii="Consolas" w:hAnsi="Consolas" w:cs="Consolas"/>
+          <w:color w:val="A31515"/>
+          <w:sz w:val="19"/>
+          <w:szCs w:val="19"/>
+        </w:rPr>
+      </w:pPr>
+      <w:proofErr w:type="spellStart"/>
+      <w:r>
+        <w:rPr>
+          <w:rFonts w:ascii="Consolas" w:hAnsi="Consolas" w:cs="Consolas"/>
+          <w:color w:val="A31515"/>
+          <w:sz w:val="19"/>
+          <w:szCs w:val="19"/>
+          <w:highlight w:val="white"/>
+        </w:rPr>
+        <w:t>RequestContractorApexaIdsBySellingCode</w:t>
+      </w:r>
+      <w:proofErr w:type="spellEnd"/>
+      <w:r>
+        <w:rPr>
+          <w:rFonts w:ascii="Consolas" w:hAnsi="Consolas" w:cs="Consolas"/>
+          <w:color w:val="A31515"/>
+          <w:sz w:val="19"/>
+          <w:szCs w:val="19"/>
+          <w:highlight w:val="white"/>
+        </w:rPr>
+        <w:t xml:space="preserve"> </w:t>
+      </w:r>
+      <w:r>
+        <w:rPr>
+          <w:rFonts w:ascii="Consolas" w:hAnsi="Consolas" w:cs="Consolas"/>
+          <w:color w:val="A31515"/>
+          <w:sz w:val="19"/>
+          <w:szCs w:val="19"/>
+          <w:highlight w:val="white"/>
+        </w:rPr>
+        <w:t>(</w:t>
+      </w:r>
+      <w:r>
+        <w:rPr>
+          <w:rFonts w:ascii="Consolas" w:hAnsi="Consolas" w:cs="Consolas"/>
+          <w:color w:val="A31515"/>
+          <w:sz w:val="19"/>
+          <w:szCs w:val="19"/>
+          <w:highlight w:val="white"/>
+        </w:rPr>
+        <w:t>Selling Code</w:t>
+      </w:r>
+      <w:r>
+        <w:rPr>
+          <w:rFonts w:ascii="Consolas" w:hAnsi="Consolas" w:cs="Consolas"/>
+          <w:color w:val="A31515"/>
+          <w:sz w:val="19"/>
+          <w:szCs w:val="19"/>
+          <w:highlight w:val="white"/>
+        </w:rPr>
+        <w:t>)</w:t>
+      </w:r>
+    </w:p>
+    <w:p>
+      <w:pPr>
+        <w:rPr>
+          <w:rFonts w:ascii="Consolas" w:hAnsi="Consolas" w:cs="Consolas"/>
+          <w:color w:val="A31515"/>
+          <w:sz w:val="19"/>
+          <w:szCs w:val="19"/>
+        </w:rPr>
+      </w:pPr>
+      <w:r>
+        <w:t>Returns a list of Internal IDs associated with the specified APEXA ID.</w:t>
+      </w:r>
+    </w:p>
+    <w:p>
+      <w:pPr>
+        <w:pStyle w:val="Heading2"/>
+      </w:pPr>
+    </w:p>
+    <w:p>
+      <w:pPr>
+        <w:pStyle w:val="Heading2"/>
+      </w:pPr>
+      <w:r>
+        <w:t>File Requests</w:t>
+      </w:r>
+    </w:p>
+    <w:p>
+      <w:r>
+        <w:t xml:space="preserve">This request must pass </w:t>
+      </w:r>
+      <w:r>
+        <w:t xml:space="preserve">a </w:t>
+      </w:r>
+      <w:proofErr w:type="spellStart"/>
+      <w:r>
+        <w:rPr>
+          <w:rFonts w:ascii="Consolas" w:hAnsi="Consolas" w:cs="Consolas"/>
+          <w:color w:val="2B91AF"/>
+          <w:sz w:val="19"/>
+          <w:szCs w:val="19"/>
+          <w:highlight w:val="white"/>
+        </w:rPr>
+        <w:t>FileRequest</w:t>
+      </w:r>
+      <w:proofErr w:type="spellEnd"/>
+      <w:r>
+        <w:t xml:space="preserve"> object containing o</w:t>
+      </w:r>
+      <w:r>
+        <w:t xml:space="preserve">ne or more file URLs received from the response of one of the Inquiry Methods listed above. The response will be a </w:t>
+      </w:r>
+      <w:r>
+        <w:t xml:space="preserve">file name and </w:t>
+      </w:r>
+      <w:r>
+        <w:t>byte array for each file returned.</w:t>
+      </w:r>
       <w:bookmarkStart w:id="0" w:name="_GoBack"/>
       <w:bookmarkEnd w:id="0"/>
-      <w:r>
-        <w:t>APEXA API</w:t>
-      </w:r>
-    </w:p>
-    <w:p>
-      <w:pPr>
-        <w:pStyle w:val="Heading2"/>
-      </w:pPr>
-      <w:r>
-        <w:t>Inquiry Methods</w:t>
-      </w:r>
-    </w:p>
-    <w:p>
-      <w:r>
-        <w:t xml:space="preserve">These requests must pass a </w:t>
-      </w:r>
-      <w:proofErr w:type="spellStart"/>
-      <w:r>
-        <w:t>TXLifeRequest</w:t>
-      </w:r>
-      <w:proofErr w:type="spellEnd"/>
-      <w:r>
-        <w:t xml:space="preserve"> object including one of the following Inquiry View Codes:</w:t>
-      </w:r>
-    </w:p>
-    <w:p>
-      <w:pPr>
-        <w:ind w:left="720"/>
-      </w:pPr>
-      <w:proofErr w:type="spellStart"/>
-      <w:r>
-        <w:rPr>
-          <w:rFonts w:ascii="Consolas" w:hAnsi="Consolas" w:cs="Consolas"/>
-          <w:color w:val="A31515"/>
-          <w:sz w:val="19"/>
-          <w:szCs w:val="19"/>
-          <w:highlight w:val="white"/>
-        </w:rPr>
-        <w:t>ChangedProducerListing</w:t>
-      </w:r>
-      <w:proofErr w:type="spellEnd"/>
-      <w:r>
-        <w:rPr>
-          <w:rFonts w:ascii="Consolas" w:hAnsi="Consolas" w:cs="Consolas"/>
-          <w:color w:val="A31515"/>
-          <w:sz w:val="19"/>
-          <w:szCs w:val="19"/>
-        </w:rPr>
-        <w:t xml:space="preserve"> (</w:t>
-      </w:r>
-      <w:proofErr w:type="spellStart"/>
-      <w:r>
-        <w:rPr>
-          <w:rFonts w:ascii="Consolas" w:hAnsi="Consolas" w:cs="Consolas"/>
-          <w:color w:val="A31515"/>
-          <w:sz w:val="19"/>
-          <w:szCs w:val="19"/>
-        </w:rPr>
-        <w:t>StartDate</w:t>
-      </w:r>
-      <w:proofErr w:type="spellEnd"/>
-      <w:r>
-        <w:rPr>
-          <w:rFonts w:ascii="Consolas" w:hAnsi="Consolas" w:cs="Consolas"/>
-          <w:color w:val="A31515"/>
-          <w:sz w:val="19"/>
-          <w:szCs w:val="19"/>
-        </w:rPr>
-        <w:t xml:space="preserve">, </w:t>
-      </w:r>
-      <w:proofErr w:type="spellStart"/>
-      <w:r>
-        <w:rPr>
-          <w:rFonts w:ascii="Consolas" w:hAnsi="Consolas" w:cs="Consolas"/>
-          <w:color w:val="A31515"/>
-          <w:sz w:val="19"/>
-          <w:szCs w:val="19"/>
-        </w:rPr>
-        <w:t>EndDate</w:t>
-      </w:r>
-      <w:proofErr w:type="spellEnd"/>
-      <w:r>
-        <w:rPr>
-          <w:rFonts w:ascii="Consolas" w:hAnsi="Consolas" w:cs="Consolas"/>
-          <w:color w:val="A31515"/>
-          <w:sz w:val="19"/>
-          <w:szCs w:val="19"/>
-        </w:rPr>
-        <w:t>)</w:t>
-      </w:r>
-      <w:r>
-        <w:t xml:space="preserve"> </w:t>
-      </w:r>
-    </w:p>
-    <w:p>
-      <w:r>
-        <w:t>Returns a list of APEXA IDs for each producer with changes occurring between the specified dates.</w:t>
-      </w:r>
-    </w:p>
-    <w:p>
-      <w:pPr>
-        <w:ind w:left="720"/>
-        <w:rPr>
-          <w:rFonts w:ascii="Consolas" w:hAnsi="Consolas" w:cs="Consolas"/>
-          <w:color w:val="A31515"/>
-          <w:sz w:val="19"/>
-          <w:szCs w:val="19"/>
-          <w:highlight w:val="white"/>
-        </w:rPr>
-      </w:pPr>
-      <w:proofErr w:type="spellStart"/>
-      <w:r>
-        <w:rPr>
-          <w:rFonts w:ascii="Consolas" w:hAnsi="Consolas" w:cs="Consolas"/>
-          <w:color w:val="A31515"/>
-          <w:sz w:val="19"/>
-          <w:szCs w:val="19"/>
-          <w:highlight w:val="white"/>
-        </w:rPr>
-        <w:t>FullProducerWithAppointments</w:t>
-      </w:r>
-      <w:proofErr w:type="spellEnd"/>
-      <w:r>
-        <w:rPr>
-          <w:rFonts w:ascii="Consolas" w:hAnsi="Consolas" w:cs="Consolas"/>
-          <w:color w:val="A31515"/>
-          <w:sz w:val="19"/>
-          <w:szCs w:val="19"/>
-          <w:highlight w:val="white"/>
-        </w:rPr>
-        <w:t xml:space="preserve"> (APEXA ID)</w:t>
-      </w:r>
-    </w:p>
-    <w:p>
-      <w:r>
-        <w:t xml:space="preserve">Returns </w:t>
-      </w:r>
-      <w:r>
-        <w:t xml:space="preserve">for the specified producer: All </w:t>
-      </w:r>
-      <w:r>
-        <w:t>details</w:t>
-      </w:r>
-      <w:r>
-        <w:t>, carrier appointments, and details for related producers</w:t>
-      </w:r>
-      <w:r>
-        <w:t>.</w:t>
-      </w:r>
-    </w:p>
-    <w:p>
-      <w:pPr>
-        <w:ind w:left="720"/>
-        <w:rPr>
-          <w:rFonts w:ascii="Consolas" w:hAnsi="Consolas" w:cs="Consolas"/>
-          <w:color w:val="A31515"/>
-          <w:sz w:val="19"/>
-          <w:szCs w:val="19"/>
-        </w:rPr>
-      </w:pPr>
-      <w:proofErr w:type="spellStart"/>
-      <w:r>
-        <w:rPr>
-          <w:rFonts w:ascii="Consolas" w:hAnsi="Consolas" w:cs="Consolas"/>
-          <w:color w:val="A31515"/>
-          <w:sz w:val="19"/>
-          <w:szCs w:val="19"/>
-          <w:highlight w:val="white"/>
-        </w:rPr>
-        <w:t>ProducerWithAppointments</w:t>
-      </w:r>
-      <w:proofErr w:type="spellEnd"/>
-      <w:r>
-        <w:rPr>
-          <w:rFonts w:ascii="Consolas" w:hAnsi="Consolas" w:cs="Consolas"/>
-          <w:color w:val="A31515"/>
-          <w:sz w:val="19"/>
-          <w:szCs w:val="19"/>
-          <w:highlight w:val="white"/>
-        </w:rPr>
-        <w:t xml:space="preserve"> (APEXA ID)</w:t>
-      </w:r>
-    </w:p>
-    <w:p>
-      <w:r>
-        <w:t>Returns for the specified producer: All details and carrier appointments.</w:t>
-      </w:r>
-    </w:p>
-    <w:p>
-      <w:pPr>
-        <w:ind w:left="720"/>
-        <w:rPr>
-          <w:rFonts w:ascii="Consolas" w:hAnsi="Consolas" w:cs="Consolas"/>
-          <w:color w:val="A31515"/>
-          <w:sz w:val="19"/>
-          <w:szCs w:val="19"/>
-        </w:rPr>
-      </w:pPr>
-      <w:proofErr w:type="spellStart"/>
-      <w:r>
-        <w:rPr>
-          <w:rFonts w:ascii="Consolas" w:hAnsi="Consolas" w:cs="Consolas"/>
-          <w:color w:val="A31515"/>
-          <w:sz w:val="19"/>
-          <w:szCs w:val="19"/>
-          <w:highlight w:val="white"/>
-        </w:rPr>
-        <w:t>ProducerAndRelated</w:t>
-      </w:r>
-      <w:proofErr w:type="spellEnd"/>
-      <w:r>
-        <w:rPr>
-          <w:rFonts w:ascii="Consolas" w:hAnsi="Consolas" w:cs="Consolas"/>
-          <w:color w:val="A31515"/>
-          <w:sz w:val="19"/>
-          <w:szCs w:val="19"/>
-        </w:rPr>
-        <w:t xml:space="preserve"> </w:t>
-      </w:r>
-      <w:r>
-        <w:rPr>
-          <w:rFonts w:ascii="Consolas" w:hAnsi="Consolas" w:cs="Consolas"/>
-          <w:color w:val="A31515"/>
-          <w:sz w:val="19"/>
-          <w:szCs w:val="19"/>
-          <w:highlight w:val="white"/>
-        </w:rPr>
-        <w:t>(APEXA ID)</w:t>
-      </w:r>
-    </w:p>
-    <w:p>
-      <w:pPr>
-        <w:rPr>
-          <w:rFonts w:ascii="Consolas" w:hAnsi="Consolas" w:cs="Consolas"/>
-          <w:color w:val="A31515"/>
-          <w:sz w:val="19"/>
-          <w:szCs w:val="19"/>
-        </w:rPr>
-      </w:pPr>
-      <w:r>
-        <w:t>Returns for the specified producer: All details and details related producers.</w:t>
-      </w:r>
-    </w:p>
-    <w:p>
-      <w:pPr>
-        <w:ind w:left="720"/>
-        <w:rPr>
-          <w:rFonts w:ascii="Consolas" w:hAnsi="Consolas" w:cs="Consolas"/>
-          <w:color w:val="A31515"/>
-          <w:sz w:val="19"/>
-          <w:szCs w:val="19"/>
-        </w:rPr>
-      </w:pPr>
-      <w:proofErr w:type="spellStart"/>
-      <w:r>
-        <w:rPr>
-          <w:rFonts w:ascii="Consolas" w:hAnsi="Consolas" w:cs="Consolas"/>
-          <w:color w:val="A31515"/>
-          <w:sz w:val="19"/>
-          <w:szCs w:val="19"/>
-          <w:highlight w:val="white"/>
-        </w:rPr>
-        <w:t>ProducerOnly</w:t>
-      </w:r>
-      <w:proofErr w:type="spellEnd"/>
-      <w:r>
-        <w:rPr>
-          <w:rFonts w:ascii="Consolas" w:hAnsi="Consolas" w:cs="Consolas"/>
-          <w:color w:val="A31515"/>
-          <w:sz w:val="19"/>
-          <w:szCs w:val="19"/>
-        </w:rPr>
-        <w:t xml:space="preserve"> </w:t>
-      </w:r>
-      <w:r>
-        <w:rPr>
-          <w:rFonts w:ascii="Consolas" w:hAnsi="Consolas" w:cs="Consolas"/>
-          <w:color w:val="A31515"/>
-          <w:sz w:val="19"/>
-          <w:szCs w:val="19"/>
-          <w:highlight w:val="white"/>
-        </w:rPr>
-        <w:t>(APEXA ID)</w:t>
-      </w:r>
-    </w:p>
-    <w:p>
-      <w:pPr>
-        <w:rPr>
-          <w:rFonts w:ascii="Consolas" w:hAnsi="Consolas" w:cs="Consolas"/>
-          <w:color w:val="A31515"/>
-          <w:sz w:val="19"/>
-          <w:szCs w:val="19"/>
-        </w:rPr>
-      </w:pPr>
-      <w:r>
-        <w:t>Returns all details for the specified producer only.</w:t>
-      </w:r>
-    </w:p>
-    <w:p>
-      <w:pPr>
-        <w:pStyle w:val="Heading2"/>
-      </w:pPr>
-      <w:r>
-        <w:t>Non-CITS Methods</w:t>
-      </w:r>
-    </w:p>
-    <w:p>
-      <w:r>
-        <w:t>These requests must pass a contractor ID along with one of the following Keys:</w:t>
-      </w:r>
-    </w:p>
-    <w:p>
-      <w:pPr>
-        <w:ind w:left="720"/>
-        <w:rPr>
-          <w:rFonts w:ascii="Consolas" w:hAnsi="Consolas" w:cs="Consolas"/>
-          <w:color w:val="A31515"/>
-          <w:sz w:val="19"/>
-          <w:szCs w:val="19"/>
-        </w:rPr>
-      </w:pPr>
-      <w:proofErr w:type="spellStart"/>
-      <w:r>
-        <w:rPr>
-          <w:rFonts w:ascii="Consolas" w:hAnsi="Consolas" w:cs="Consolas"/>
-          <w:color w:val="A31515"/>
-          <w:sz w:val="19"/>
-          <w:szCs w:val="19"/>
-          <w:highlight w:val="white"/>
-        </w:rPr>
-        <w:t>RequestContractorApexaIds</w:t>
-      </w:r>
-      <w:proofErr w:type="spellEnd"/>
-      <w:r>
-        <w:rPr>
-          <w:rFonts w:ascii="Consolas" w:hAnsi="Consolas" w:cs="Consolas"/>
-          <w:color w:val="A31515"/>
-          <w:sz w:val="19"/>
-          <w:szCs w:val="19"/>
-        </w:rPr>
-        <w:t xml:space="preserve"> </w:t>
-      </w:r>
-      <w:r>
-        <w:rPr>
-          <w:rFonts w:ascii="Consolas" w:hAnsi="Consolas" w:cs="Consolas"/>
-          <w:color w:val="A31515"/>
-          <w:sz w:val="19"/>
-          <w:szCs w:val="19"/>
-          <w:highlight w:val="white"/>
-        </w:rPr>
-        <w:t>(Internal ID)</w:t>
-      </w:r>
-    </w:p>
-    <w:p>
-      <w:pPr>
-        <w:rPr>
-          <w:rFonts w:ascii="Consolas" w:hAnsi="Consolas" w:cs="Consolas"/>
-          <w:color w:val="A31515"/>
-          <w:sz w:val="19"/>
-          <w:szCs w:val="19"/>
-        </w:rPr>
-      </w:pPr>
-      <w:r>
-        <w:t>Returns a list of APEXA IDs associated with the specified Internal ID.</w:t>
-      </w:r>
-    </w:p>
-    <w:p>
-      <w:pPr>
-        <w:ind w:left="720"/>
-        <w:rPr>
-          <w:rFonts w:ascii="Consolas" w:hAnsi="Consolas" w:cs="Consolas"/>
-          <w:color w:val="A31515"/>
-          <w:sz w:val="19"/>
-          <w:szCs w:val="19"/>
-        </w:rPr>
-      </w:pPr>
-      <w:proofErr w:type="spellStart"/>
-      <w:r>
-        <w:rPr>
-          <w:rFonts w:ascii="Consolas" w:hAnsi="Consolas" w:cs="Consolas"/>
-          <w:color w:val="A31515"/>
-          <w:sz w:val="19"/>
-          <w:szCs w:val="19"/>
-          <w:highlight w:val="white"/>
-        </w:rPr>
-        <w:t>RequestContractorInternalIds</w:t>
-      </w:r>
-      <w:proofErr w:type="spellEnd"/>
-      <w:r>
-        <w:rPr>
-          <w:rFonts w:ascii="Consolas" w:hAnsi="Consolas" w:cs="Consolas"/>
-          <w:color w:val="A31515"/>
-          <w:sz w:val="19"/>
-          <w:szCs w:val="19"/>
-          <w:highlight w:val="white"/>
-        </w:rPr>
-        <w:t xml:space="preserve"> (APEXA ID)</w:t>
-      </w:r>
-    </w:p>
-    <w:p>
-      <w:pPr>
-        <w:rPr>
-          <w:rFonts w:ascii="Consolas" w:hAnsi="Consolas" w:cs="Consolas"/>
-          <w:color w:val="A31515"/>
-          <w:sz w:val="19"/>
-          <w:szCs w:val="19"/>
-        </w:rPr>
-      </w:pPr>
-      <w:r>
-        <w:t>Returns a list of Internal IDs associated with the specified APEXA ID.</w:t>
-      </w:r>
-    </w:p>
-    <w:p>
-      <w:pPr>
-        <w:pStyle w:val="Heading2"/>
-      </w:pPr>
-      <w:r>
-        <w:t>File Requests</w:t>
-      </w:r>
-    </w:p>
-    <w:p>
-      <w:r>
-        <w:t>This request must pass one or more file URLs received from the response of one of the Inquiry Methods listed above. The response will be a byte array for each file returned.</w:t>
-      </w:r>
     </w:p>
     <w:p>
       <w:pPr>

</xml_diff>